<commit_message>
Entry Egypt Psali Batos first pass.
</commit_message>
<xml_diff>
--- a/Psalmody Source/52 Entrance Egypt Psali Batos.docx
+++ b/Psalmody Source/52 Entrance Egypt Psali Batos.docx
@@ -70,8 +70,23 @@
             <w:pPr>
               <w:pStyle w:val="Coptic"/>
             </w:pPr>
-            <w:bookmarkStart w:id="0" w:name="_GoBack"/>
-            <w:bookmarkEnd w:id="0"/>
+            <w:r>
+              <w:t>Ⲁⲗⲏⲑⲱⲥ ⲅⲁⲣ ⲁⲓϯ ⲙ</w:t>
+            </w:r>
+            <w:r>
+              <w:t>̀</w:t>
+            </w:r>
+            <w:r>
+              <w:t>ⲡⲁⲟⲩⲟⲓ: ⲉ̀ⲟⲩⲛⲓ</w:t>
+            </w:r>
+            <w:proofErr w:type="spellStart"/>
+            <w:r>
+              <w:t>ϣϯ</w:t>
+            </w:r>
+            <w:proofErr w:type="spellEnd"/>
+            <w:r>
+              <w:t xml:space="preserve"> ⲛ̀ⲕⲉⲫⲁⲗⲉⲟⲛ: ⲉ̀ⲧⲉ ⲫⲁⲓ ⲡⲉ ⲡⲓⲣⲁⲛ ⲛ̀ⲟⲩϫⲁⲓ: ⲛ̀ⲧⲉ Ⲡⲭ̄ⲥ̄ ⲡ̀ⲟⲩⲣⲟ ⲛ̀ⲛⲓⲉⲱⲛ.</w:t>
+            </w:r>
           </w:p>
         </w:tc>
         <w:tc>
@@ -84,16 +99,60 @@
                 <w:rFonts w:ascii="Arial Unicode MS" w:eastAsia="Arial Unicode MS" w:hAnsi="Arial Unicode MS" w:cs="Arial Unicode MS"/>
               </w:rPr>
             </w:pPr>
-          </w:p>
-        </w:tc>
-        <w:tc>
-          <w:tcPr>
-            <w:tcW w:w="1255" w:type="pct"/>
-          </w:tcPr>
-          <w:p>
-            <w:pPr>
-              <w:ind w:left="196" w:hanging="196"/>
-            </w:pPr>
+            <w:r>
+              <w:t>Truly I approached, a great prince, which is the name of salvation, of Christ the King of the ages.</w:t>
+            </w:r>
+          </w:p>
+        </w:tc>
+        <w:tc>
+          <w:tcPr>
+            <w:tcW w:w="1255" w:type="pct"/>
+          </w:tcPr>
+          <w:p>
+            <w:pPr>
+              <w:ind w:left="196" w:hanging="196"/>
+            </w:pPr>
+            <w:r>
+              <w:t xml:space="preserve">Truly I </w:t>
+            </w:r>
+            <w:commentRangeStart w:id="0"/>
+            <w:r>
+              <w:t>approached</w:t>
+            </w:r>
+            <w:commentRangeEnd w:id="0"/>
+            <w:r>
+              <w:rPr>
+                <w:rStyle w:val="CommentReference"/>
+              </w:rPr>
+              <w:commentReference w:id="0"/>
+            </w:r>
+            <w:r>
+              <w:t>,</w:t>
+            </w:r>
+          </w:p>
+          <w:p>
+            <w:pPr>
+              <w:ind w:left="196" w:hanging="196"/>
+            </w:pPr>
+            <w:r>
+              <w:t>A great ruler,</w:t>
+            </w:r>
+          </w:p>
+          <w:p>
+            <w:pPr>
+              <w:ind w:left="196" w:hanging="196"/>
+            </w:pPr>
+            <w:r>
+              <w:t>The Name of salvation,</w:t>
+            </w:r>
+          </w:p>
+          <w:p>
+            <w:pPr>
+              <w:ind w:left="196" w:hanging="196"/>
+            </w:pPr>
+            <w:r>
+              <w:t>Of Christ the King of the ages.</w:t>
+            </w:r>
           </w:p>
         </w:tc>
         <w:tc>
@@ -116,22 +175,72 @@
             <w:pPr>
               <w:pStyle w:val="Coptic"/>
             </w:pPr>
+            <w:r>
+              <w:t xml:space="preserve">Ⲃⲟⲛ ⲟⲩⲣⲁϣⲓ ϣⲱⲡⲓ ⲙ̀ⲫⲟⲟⲩ: ϧⲉⲛ ⲧ̀ⲫⲉ ⲛⲉⲙ </w:t>
+            </w:r>
+            <w:proofErr w:type="spellStart"/>
+            <w:r>
+              <w:t>ϩⲓϫ</w:t>
+            </w:r>
+            <w:proofErr w:type="spellEnd"/>
+            <w:r>
+              <w:t xml:space="preserve">ⲉⲛ ⲡⲓⲕⲁϩⲓ: ϫⲉ ⲁ̀ⲡ̀ⲟⲩⲣⲟ ⲛ̀ⲧⲉ ⲛⲓⲟⲩⲣⲱⲟⲩ: ⲟⲩⲟⲛϩ ⲉ̀ⲃⲟⲗ </w:t>
+            </w:r>
+            <w:proofErr w:type="spellStart"/>
+            <w:r>
+              <w:t>ϩⲓϫ</w:t>
+            </w:r>
+            <w:proofErr w:type="spellEnd"/>
+            <w:r>
+              <w:t>ⲉⲛ ⲡⲓⲕⲁϩⲓ.</w:t>
+            </w:r>
           </w:p>
         </w:tc>
         <w:tc>
           <w:tcPr>
             <w:tcW w:w="1242" w:type="pct"/>
           </w:tcPr>
-          <w:p/>
-        </w:tc>
-        <w:tc>
-          <w:tcPr>
-            <w:tcW w:w="1255" w:type="pct"/>
-          </w:tcPr>
-          <w:p>
-            <w:pPr>
-              <w:ind w:left="196" w:hanging="196"/>
-            </w:pPr>
+          <w:p>
+            <w:r>
+              <w:t>Everyone rejoices today, in heaven and on earth, for the King of kings, has appeared on earth.</w:t>
+            </w:r>
+          </w:p>
+        </w:tc>
+        <w:tc>
+          <w:tcPr>
+            <w:tcW w:w="1255" w:type="pct"/>
+          </w:tcPr>
+          <w:p>
+            <w:pPr>
+              <w:ind w:left="196" w:hanging="196"/>
+            </w:pPr>
+            <w:r>
+              <w:t>Everyone in heaven</w:t>
+            </w:r>
+          </w:p>
+          <w:p>
+            <w:pPr>
+              <w:ind w:left="196" w:hanging="196"/>
+            </w:pPr>
+            <w:r>
+              <w:t>And on earth rejoices today,</w:t>
+            </w:r>
+          </w:p>
+          <w:p>
+            <w:pPr>
+              <w:ind w:left="196" w:hanging="196"/>
+            </w:pPr>
+            <w:r>
+              <w:t>For the King of kings,</w:t>
+            </w:r>
+          </w:p>
+          <w:p>
+            <w:pPr>
+              <w:ind w:left="196" w:hanging="196"/>
+            </w:pPr>
+            <w:r>
+              <w:t>Has appeared on earth.</w:t>
+            </w:r>
           </w:p>
         </w:tc>
         <w:tc>
@@ -154,22 +263,64 @@
             <w:pPr>
               <w:pStyle w:val="Coptic"/>
             </w:pPr>
+            <w:r>
+              <w:t>Ⲅⲉ ⲅⲁⲣ ϧⲉⲛ ⲡⲁⲓⲉ̀ϩⲟⲟⲩ ⲫⲁⲓ: ⲁϥⲙⲟϣⲓ ⲙ̀ⲫ̀ⲣⲏϯ ⲛ̀ⲣⲱⲙⲓ: ⲟⲩⲟϩ ϧⲉⲛ ⲡⲉϥⲛⲓ</w:t>
+            </w:r>
+            <w:proofErr w:type="spellStart"/>
+            <w:r>
+              <w:t>ϣϯ</w:t>
+            </w:r>
+            <w:proofErr w:type="spellEnd"/>
+            <w:r>
+              <w:t xml:space="preserve"> ⲛ̀ⲛⲁⲓ: ⲁϥⲓ̀ ⲉ̀ⲡⲉⲥⲏⲧ ϣⲁ ⲡ̀ⲕⲁϩⲓ ⲛ̀ Ⲭⲏⲙⲓ.</w:t>
+            </w:r>
           </w:p>
         </w:tc>
         <w:tc>
           <w:tcPr>
             <w:tcW w:w="1242" w:type="pct"/>
           </w:tcPr>
-          <w:p/>
-        </w:tc>
-        <w:tc>
-          <w:tcPr>
-            <w:tcW w:w="1255" w:type="pct"/>
-          </w:tcPr>
-          <w:p>
-            <w:pPr>
-              <w:ind w:left="196" w:hanging="196"/>
-            </w:pPr>
+          <w:p>
+            <w:r>
+              <w:t>For truly in that day, He walked like all men, and in His great mercy, He came down to the land of Egypt.</w:t>
+            </w:r>
+          </w:p>
+        </w:tc>
+        <w:tc>
+          <w:tcPr>
+            <w:tcW w:w="1255" w:type="pct"/>
+          </w:tcPr>
+          <w:p>
+            <w:pPr>
+              <w:ind w:left="196" w:hanging="196"/>
+            </w:pPr>
+            <w:r>
+              <w:t>For truly, today,</w:t>
+            </w:r>
+          </w:p>
+          <w:p>
+            <w:pPr>
+              <w:ind w:left="196" w:hanging="196"/>
+            </w:pPr>
+            <w:r>
+              <w:t>He walked like any man,</w:t>
+            </w:r>
+          </w:p>
+          <w:p>
+            <w:pPr>
+              <w:ind w:left="196" w:hanging="196"/>
+            </w:pPr>
+            <w:r>
+              <w:t>And in His great mercy,</w:t>
+            </w:r>
+          </w:p>
+          <w:p>
+            <w:pPr>
+              <w:ind w:left="196" w:hanging="196"/>
+            </w:pPr>
+            <w:r>
+              <w:t>He descended to Egypt.</w:t>
+            </w:r>
           </w:p>
         </w:tc>
         <w:tc>
@@ -192,22 +343,64 @@
             <w:pPr>
               <w:pStyle w:val="Coptic"/>
             </w:pPr>
+            <w:r>
+              <w:t>Ⲇⲁⲩⲓⲇ ⲡⲓϩⲩⲙⲛⲟⲇⲟⲥ ⲁϥⲥⲁϫⲓ: ⲁ</w:t>
+            </w:r>
+            <w:proofErr w:type="spellStart"/>
+            <w:r>
+              <w:t>ϥϯ</w:t>
+            </w:r>
+            <w:proofErr w:type="spellEnd"/>
+            <w:r>
+              <w:t>ⲱ̀ⲟⲩ ⲙ̀ⲡⲉϥⲁ̀ⲙⲁϩⲓ: ϫⲉ ⲙⲁⲣⲟⲩⲟⲩⲛⲟϥ ⲛ̀ϫⲉ ⲛⲓⲫⲏⲟⲩⲓ̀: ⲙⲁⲣⲉϥⲑⲉⲗⲏⲗ ⲛ̀ϫⲉ ⲡ̀ⲕⲁϩⲓ.</w:t>
+            </w:r>
           </w:p>
         </w:tc>
         <w:tc>
           <w:tcPr>
             <w:tcW w:w="1242" w:type="pct"/>
           </w:tcPr>
-          <w:p/>
-        </w:tc>
-        <w:tc>
-          <w:tcPr>
-            <w:tcW w:w="1255" w:type="pct"/>
-          </w:tcPr>
-          <w:p>
-            <w:pPr>
-              <w:ind w:left="196" w:hanging="196"/>
-            </w:pPr>
+          <w:p>
+            <w:r>
+              <w:t>David the Psalmist spoke, and glorified His majesty, saying “Let the heavens rejoice, and let the earth be glad.”</w:t>
+            </w:r>
+          </w:p>
+        </w:tc>
+        <w:tc>
+          <w:tcPr>
+            <w:tcW w:w="1255" w:type="pct"/>
+          </w:tcPr>
+          <w:p>
+            <w:pPr>
+              <w:ind w:left="196" w:hanging="196"/>
+            </w:pPr>
+            <w:r>
+              <w:t>David the Psalmist spoke,</w:t>
+            </w:r>
+          </w:p>
+          <w:p>
+            <w:pPr>
+              <w:ind w:left="196" w:hanging="196"/>
+            </w:pPr>
+            <w:r>
+              <w:t>Glorifying His majesty,</w:t>
+            </w:r>
+          </w:p>
+          <w:p>
+            <w:pPr>
+              <w:ind w:left="196" w:hanging="196"/>
+            </w:pPr>
+            <w:r>
+              <w:t>“Let the heavens rejoice,</w:t>
+            </w:r>
+          </w:p>
+          <w:p>
+            <w:pPr>
+              <w:ind w:left="196" w:hanging="196"/>
+            </w:pPr>
+            <w:r>
+              <w:t>And let the earth be glad.”</w:t>
+            </w:r>
           </w:p>
         </w:tc>
         <w:tc>
@@ -230,22 +423,64 @@
             <w:pPr>
               <w:pStyle w:val="Coptic"/>
             </w:pPr>
+            <w:r>
+              <w:t>Ⲥⲉⲣⲁϣⲓ ⲛ̀ϫⲉ ⲛⲓⲙⲉ</w:t>
+            </w:r>
+            <w:proofErr w:type="spellStart"/>
+            <w:r>
+              <w:t>ϣϣⲟϯ</w:t>
+            </w:r>
+            <w:proofErr w:type="spellEnd"/>
+            <w:r>
+              <w:t>: ⲛⲉⲙ ϩⲱⲃ ⲛⲓⲃⲉⲛ ⲉ̀ⲧⲉ ⲛ̀ϧⲏⲧⲟⲩ: ⲉⲑⲃⲉ ⲡ̀ϫⲓⲛⲓ̀ ⲙ̀Ⲡⲭ̄ⲥ̄ Ⲡⲉⲛⲛⲟⲩϯ: ⲕⲁⲧⲁ ⲡ̀ⲥⲁϫⲓ ⲛ̀ⲛⲓⲡ̀ⲣⲟⲫⲏⲧⲏⲥ.</w:t>
+            </w:r>
           </w:p>
         </w:tc>
         <w:tc>
           <w:tcPr>
             <w:tcW w:w="1242" w:type="pct"/>
           </w:tcPr>
-          <w:p/>
-        </w:tc>
-        <w:tc>
-          <w:tcPr>
-            <w:tcW w:w="1255" w:type="pct"/>
-          </w:tcPr>
-          <w:p>
-            <w:pPr>
-              <w:ind w:left="196" w:hanging="196"/>
-            </w:pPr>
+          <w:p>
+            <w:r>
+              <w:t>The valleys rejoice, with everything therein, because of the coming of Christ, as said by the prophets.</w:t>
+            </w:r>
+          </w:p>
+        </w:tc>
+        <w:tc>
+          <w:tcPr>
+            <w:tcW w:w="1255" w:type="pct"/>
+          </w:tcPr>
+          <w:p>
+            <w:pPr>
+              <w:ind w:left="196" w:hanging="196"/>
+            </w:pPr>
+            <w:r>
+              <w:t>The valleys and</w:t>
+            </w:r>
+          </w:p>
+          <w:p>
+            <w:pPr>
+              <w:ind w:left="196" w:hanging="196"/>
+            </w:pPr>
+            <w:r>
+              <w:t>Everything in them rejoices,</w:t>
+            </w:r>
+          </w:p>
+          <w:p>
+            <w:pPr>
+              <w:ind w:left="196" w:hanging="196"/>
+            </w:pPr>
+            <w:r>
+              <w:t>At the coming of Christ,</w:t>
+            </w:r>
+          </w:p>
+          <w:p>
+            <w:pPr>
+              <w:ind w:left="196" w:hanging="196"/>
+            </w:pPr>
+            <w:r>
+              <w:t>As the prophets proclaimed.</w:t>
+            </w:r>
           </w:p>
         </w:tc>
         <w:tc>
@@ -268,22 +503,67 @@
             <w:pPr>
               <w:pStyle w:val="Coptic"/>
             </w:pPr>
+            <w:r>
+              <w:t>Ⲍⲉ ⲟⲛⲧⲟⲥ ⲅⲁⲣ ⲁϥⲧⲁⲙⲟⲛ: ⲛ̀ϫⲉ Ⲙⲁⲧⲑⲉⲟⲥ ⲡⲓⲁ̀ⲡⲟⲥⲧⲟⲗⲟⲥ: ϧⲉⲛ ⲡⲓⲉ̀ⲩⲁⲅⲅⲉⲗⲓⲟⲛ: ⲙ̀ⲡⲁⲓⲣⲏϯ ⲉ</w:t>
+            </w:r>
+            <w:proofErr w:type="spellStart"/>
+            <w:r>
+              <w:t>ϥϫ</w:t>
+            </w:r>
+            <w:proofErr w:type="spellEnd"/>
+            <w:r>
+              <w:t>ⲱ ⲙ̀ⲙⲟⲥ.</w:t>
+            </w:r>
           </w:p>
         </w:tc>
         <w:tc>
           <w:tcPr>
             <w:tcW w:w="1242" w:type="pct"/>
           </w:tcPr>
-          <w:p/>
-        </w:tc>
-        <w:tc>
-          <w:tcPr>
-            <w:tcW w:w="1255" w:type="pct"/>
-          </w:tcPr>
-          <w:p>
-            <w:pPr>
-              <w:ind w:left="196" w:hanging="196"/>
-            </w:pPr>
+          <w:p>
+            <w:r>
+              <w:t>Yes</w:t>
+            </w:r>
+            <w:r>
+              <w:t xml:space="preserve"> truly indeed, Matthew the Apostle, told us in the Gospel, likewise, saying.</w:t>
+            </w:r>
+          </w:p>
+        </w:tc>
+        <w:tc>
+          <w:tcPr>
+            <w:tcW w:w="1255" w:type="pct"/>
+          </w:tcPr>
+          <w:p>
+            <w:pPr>
+              <w:ind w:left="196" w:hanging="196"/>
+            </w:pPr>
+            <w:r>
+              <w:t>Yes, indeed,</w:t>
+            </w:r>
+          </w:p>
+          <w:p>
+            <w:pPr>
+              <w:ind w:left="196" w:hanging="196"/>
+            </w:pPr>
+            <w:r>
+              <w:t>Matthew the Apostles,</w:t>
+            </w:r>
+          </w:p>
+          <w:p>
+            <w:pPr>
+              <w:ind w:left="196" w:hanging="196"/>
+            </w:pPr>
+            <w:r>
+              <w:t>Told likewise,</w:t>
+            </w:r>
+          </w:p>
+          <w:p>
+            <w:pPr>
+              <w:ind w:left="196" w:hanging="196"/>
+            </w:pPr>
+            <w:r>
+              <w:t>Saying in the Gospel,</w:t>
+            </w:r>
           </w:p>
         </w:tc>
         <w:tc>
@@ -306,22 +586,70 @@
             <w:pPr>
               <w:pStyle w:val="Coptic"/>
             </w:pPr>
+            <w:r>
+              <w:t>Ⲏⲡⲡⲉ ⲓⲥ ⲟⲩⲁⲅⲅⲉⲗⲟⲥ: ⲁ</w:t>
+            </w:r>
+            <w:proofErr w:type="spellStart"/>
+            <w:r>
+              <w:t>ϥϫ</w:t>
+            </w:r>
+            <w:proofErr w:type="spellEnd"/>
+            <w:r>
+              <w:t>ⲟⲥ ⲛ̀Ⲓⲱⲥⲏⲫ: ϫⲉ ⲧⲱⲛⲕ ϭⲓ ⲛ̀Ⲓⲏ̄ⲥ̄ Ⲡⲭ̄ⲥ̄: ⲙⲁϣⲉⲛⲁⲕ ϣⲁ Ⲭⲏⲙⲓ ⲛ̀ⲭⲱⲗⲉⲙ.</w:t>
+            </w:r>
           </w:p>
         </w:tc>
         <w:tc>
           <w:tcPr>
             <w:tcW w:w="1242" w:type="pct"/>
           </w:tcPr>
-          <w:p/>
-        </w:tc>
-        <w:tc>
-          <w:tcPr>
-            <w:tcW w:w="1255" w:type="pct"/>
-          </w:tcPr>
-          <w:p>
-            <w:pPr>
-              <w:ind w:left="196" w:hanging="196"/>
-            </w:pPr>
+          <w:p>
+            <w:r>
+              <w:t>“</w:t>
+            </w:r>
+            <w:r>
+              <w:t>Behold</w:t>
+            </w:r>
+            <w:r>
+              <w:t xml:space="preserve"> an angel, spoke to Joseph saying, ‘Arise take Jesus Christ, and go to Egypt quickly.’”</w:t>
+            </w:r>
+          </w:p>
+        </w:tc>
+        <w:tc>
+          <w:tcPr>
+            <w:tcW w:w="1255" w:type="pct"/>
+          </w:tcPr>
+          <w:p>
+            <w:pPr>
+              <w:ind w:left="196" w:hanging="196"/>
+            </w:pPr>
+            <w:r>
+              <w:t>“Behold an angel</w:t>
+            </w:r>
+          </w:p>
+          <w:p>
+            <w:pPr>
+              <w:ind w:left="196" w:hanging="196"/>
+            </w:pPr>
+            <w:r>
+              <w:t>Spoke to Joseph, saying,</w:t>
+            </w:r>
+          </w:p>
+          <w:p>
+            <w:pPr>
+              <w:ind w:left="196" w:hanging="196"/>
+            </w:pPr>
+            <w:r>
+              <w:t>‘Arise, take Jesus Christ</w:t>
+            </w:r>
+          </w:p>
+          <w:p>
+            <w:pPr>
+              <w:ind w:left="196" w:hanging="196"/>
+            </w:pPr>
+            <w:r>
+              <w:t>And go to Egypt quickly.’”</w:t>
+            </w:r>
           </w:p>
         </w:tc>
         <w:tc>
@@ -344,22 +672,65 @@
             <w:pPr>
               <w:pStyle w:val="Coptic"/>
             </w:pPr>
+            <w:r>
+              <w:t>Ⲑⲁⲓ ⲧⲉ ϯⲡ̀ⲣⲟⲫⲏⲧⲓⲁ̀ ⲛ̀ϣ̀ⲫⲏⲣⲓ: ⲉⲧⲁⲥⲟⲩⲱⲛϩ ⲟⲩⲟϩ ⲁⲥⲫⲓⲣⲓ: ϫⲉ ⲉ̀ⲃⲟⲗ ϧⲉⲛ ⲡ̀ⲕⲁϩⲓ ⲛ̀Ⲭⲏⲙⲓ: ⲁⲛⲟⲕ ⲁⲓⲙⲟⲩϯ ⲙ̀ⲡⲁϣⲏⲣⲓ.</w:t>
+            </w:r>
           </w:p>
         </w:tc>
         <w:tc>
           <w:tcPr>
             <w:tcW w:w="1242" w:type="pct"/>
           </w:tcPr>
-          <w:p/>
-        </w:tc>
-        <w:tc>
-          <w:tcPr>
-            <w:tcW w:w="1255" w:type="pct"/>
-          </w:tcPr>
-          <w:p>
-            <w:pPr>
-              <w:ind w:left="196" w:hanging="196"/>
-            </w:pPr>
+          <w:p>
+            <w:r>
+              <w:t>This is the mysterious prophecy, which appeared and has shone, “Out of the land of Egypt, I have called my Son.”</w:t>
+            </w:r>
+          </w:p>
+        </w:tc>
+        <w:tc>
+          <w:tcPr>
+            <w:tcW w:w="1255" w:type="pct"/>
+          </w:tcPr>
+          <w:p>
+            <w:pPr>
+              <w:ind w:left="196" w:hanging="196"/>
+            </w:pPr>
+            <w:r>
+              <w:t>This is the mysterious prophecy,</w:t>
+            </w:r>
+          </w:p>
+          <w:p>
+            <w:pPr>
+              <w:ind w:left="196" w:hanging="196"/>
+            </w:pPr>
+            <w:r>
+              <w:t>Which appeared and has come to pass,</w:t>
+            </w:r>
+          </w:p>
+          <w:p>
+            <w:pPr>
+              <w:ind w:left="196" w:hanging="196"/>
+            </w:pPr>
+            <w:r>
+              <w:t>“Out of the land of Egypt,</w:t>
+            </w:r>
+          </w:p>
+          <w:p>
+            <w:pPr>
+              <w:ind w:left="196" w:hanging="196"/>
+            </w:pPr>
+            <w:r>
+              <w:lastRenderedPageBreak/>
+              <w:t xml:space="preserve">Have I called my </w:t>
+            </w:r>
+            <w:proofErr w:type="gramStart"/>
+            <w:r>
+              <w:t>Son.</w:t>
+            </w:r>
+            <w:proofErr w:type="gramEnd"/>
+            <w:r>
+              <w:t>”</w:t>
+            </w:r>
           </w:p>
         </w:tc>
         <w:tc>
@@ -382,22 +753,65 @@
             <w:pPr>
               <w:pStyle w:val="Coptic"/>
             </w:pPr>
+            <w:r>
+              <w:lastRenderedPageBreak/>
+              <w:t>Ⲓⲱⲥⲉⲫ ϧⲉⲛ ⲟⲩϣ̀ⲣⲱⲓⲥ: ⲛⲉⲙ ⲟⲩϫⲟⲙ ⲛⲉⲙ ⲟⲩⲥⲟⲫⲓⲁ̀: ⲁϥⲧⲱⲛϥ ⲁ</w:t>
+            </w:r>
+            <w:proofErr w:type="spellStart"/>
+            <w:r>
+              <w:t>ϥϭ</w:t>
+            </w:r>
+            <w:proofErr w:type="spellEnd"/>
+            <w:r>
+              <w:t>ⲓ ⲙ̀ⲡⲉϥⲟ̄ⲥ̄: ⲛⲉⲙ Ⲙⲁⲣⲓⲁ ⲛⲉⲙ Ⲥⲁⲗⲟⲩⲙⲁ.</w:t>
+            </w:r>
           </w:p>
         </w:tc>
         <w:tc>
           <w:tcPr>
             <w:tcW w:w="1242" w:type="pct"/>
           </w:tcPr>
-          <w:p/>
-        </w:tc>
-        <w:tc>
-          <w:tcPr>
-            <w:tcW w:w="1255" w:type="pct"/>
-          </w:tcPr>
-          <w:p>
-            <w:pPr>
-              <w:ind w:left="196" w:hanging="196"/>
-            </w:pPr>
+          <w:p>
+            <w:r>
+              <w:t>In haste and wisdom, in strength Joseph arose, he took his Lord, and Mary and Salome.</w:t>
+            </w:r>
+          </w:p>
+        </w:tc>
+        <w:tc>
+          <w:tcPr>
+            <w:tcW w:w="1255" w:type="pct"/>
+          </w:tcPr>
+          <w:p>
+            <w:pPr>
+              <w:ind w:left="196" w:hanging="196"/>
+            </w:pPr>
+            <w:r>
+              <w:t>Joseph wisely arose</w:t>
+            </w:r>
+          </w:p>
+          <w:p>
+            <w:pPr>
+              <w:ind w:left="196" w:hanging="196"/>
+            </w:pPr>
+            <w:r>
+              <w:t>In strength and</w:t>
+            </w:r>
+          </w:p>
+          <w:p>
+            <w:pPr>
+              <w:ind w:left="196" w:hanging="196"/>
+            </w:pPr>
+            <w:r>
+              <w:t>Took his Lord,</w:t>
+            </w:r>
+          </w:p>
+          <w:p>
+            <w:pPr>
+              <w:ind w:left="196" w:hanging="196"/>
+            </w:pPr>
+            <w:r>
+              <w:t>And Mary and Salome.</w:t>
+            </w:r>
           </w:p>
         </w:tc>
         <w:tc>
@@ -420,22 +834,59 @@
             <w:pPr>
               <w:pStyle w:val="Coptic"/>
             </w:pPr>
+            <w:r>
+              <w:t>Ⲕⲉ ⲅⲁⲣ ⲁⲩⲓ̀ ⲉ̀ⲡⲉⲥⲏⲧ: ϣⲁ ⲧ̀ⲭⲱⲣⲁ ⲛ̀Ⲭⲏ</w:t>
+            </w:r>
+            <w:r>
+              <w:t>ⲙⲓ: ϧⲉⲛ ⲟⲩⲙⲉⲧⲫⲉϥⲱ̀ⲟⲩⲛ̀ϩⲏⲧ: ⲉ̀ⲃⲟⲗϩⲁ ⲡ̀ϩⲟ ⲛ̀Ⲏⲣⲱⲇⲏⲥ.</w:t>
+            </w:r>
           </w:p>
         </w:tc>
         <w:tc>
           <w:tcPr>
             <w:tcW w:w="1242" w:type="pct"/>
           </w:tcPr>
-          <w:p/>
-        </w:tc>
-        <w:tc>
-          <w:tcPr>
-            <w:tcW w:w="1255" w:type="pct"/>
-          </w:tcPr>
-          <w:p>
-            <w:pPr>
-              <w:ind w:left="196" w:hanging="196"/>
-            </w:pPr>
+          <w:p>
+            <w:r>
+              <w:t>For truly they came, down with patience, to the land of Egypt, to flee from the face of Herod.</w:t>
+            </w:r>
+          </w:p>
+        </w:tc>
+        <w:tc>
+          <w:tcPr>
+            <w:tcW w:w="1255" w:type="pct"/>
+          </w:tcPr>
+          <w:p>
+            <w:pPr>
+              <w:ind w:left="196" w:hanging="196"/>
+            </w:pPr>
+            <w:r>
+              <w:t>For truly they came</w:t>
+            </w:r>
+          </w:p>
+          <w:p>
+            <w:pPr>
+              <w:ind w:left="196" w:hanging="196"/>
+            </w:pPr>
+            <w:r>
+              <w:t>Down with endurance,</w:t>
+            </w:r>
+          </w:p>
+          <w:p>
+            <w:pPr>
+              <w:ind w:left="196" w:hanging="196"/>
+            </w:pPr>
+            <w:r>
+              <w:t>To the land of Egypt,</w:t>
+            </w:r>
+          </w:p>
+          <w:p>
+            <w:pPr>
+              <w:ind w:left="196" w:hanging="196"/>
+            </w:pPr>
+            <w:r>
+              <w:t>Fleeing the face of Herod.</w:t>
+            </w:r>
           </w:p>
         </w:tc>
         <w:tc>
@@ -458,19 +909,45 @@
             <w:pPr>
               <w:pStyle w:val="Coptic"/>
             </w:pPr>
+            <w:r>
+              <w:t>Ⲗⲟⲓⲡⲟⲛ ⲁⲩⲫⲱⲧ ⲛ̀ϫⲉ ⲛⲓⲇⲉⲙⲱⲛ: ⲛⲉⲙ ⲛⲟⲩⲇⲩⲛⲁⲙⲓⲥ ⲉⲧϩⲱⲟⲩ: ⲁⲩⲕⲱϣ ⲛ̀ϫⲉ ⲛⲓⲓ̀ⲇⲱⲗⲟⲛ: ⲙ̀ⲡⲉⲙ̀ⲑⲟ ⲙ̀ⲡ̀ⲟⲩⲣⲟ ⲛ̀ⲧⲉ ⲡ̀ⲱⲟⲩ.</w:t>
+            </w:r>
           </w:p>
         </w:tc>
         <w:tc>
           <w:tcPr>
             <w:tcW w:w="1242" w:type="pct"/>
           </w:tcPr>
-          <w:p/>
-        </w:tc>
-        <w:tc>
-          <w:tcPr>
-            <w:tcW w:w="1255" w:type="pct"/>
-          </w:tcPr>
-          <w:p/>
+          <w:p>
+            <w:r>
+              <w:t>And also the demons fled, with all their evil hosts, and the idols were destroyed, before the King of glory.</w:t>
+            </w:r>
+          </w:p>
+        </w:tc>
+        <w:tc>
+          <w:tcPr>
+            <w:tcW w:w="1255" w:type="pct"/>
+          </w:tcPr>
+          <w:p>
+            <w:r>
+              <w:t>And before the King of glory,</w:t>
+            </w:r>
+          </w:p>
+          <w:p>
+            <w:r>
+              <w:t>The demons also fled,</w:t>
+            </w:r>
+          </w:p>
+          <w:p>
+            <w:r>
+              <w:t>With all their evil hosts,</w:t>
+            </w:r>
+          </w:p>
+          <w:p>
+            <w:r>
+              <w:t>And the idols were destroyed.</w:t>
+            </w:r>
+          </w:p>
         </w:tc>
         <w:tc>
           <w:tcPr>
@@ -492,22 +969,56 @@
             <w:pPr>
               <w:pStyle w:val="Coptic"/>
             </w:pPr>
+            <w:r>
+              <w:t>Ⲙⲉⲛⲉⲛⲥⲁ ⲛⲁⲓ ⲉⲩϩⲱⲥ ⲉ̀ⲣⲟϥ: ⲛ̀ϫⲉ ⲛⲓⲁ̀ⲙⲁⲓⲟⲩ ⲛⲉⲙ ⲛⲓⲓⲁⲣⲱⲟⲩ: ⲟⲩⲟϩ ⲉⲩⲟⲩⲱϣⲧ ⲙ̀ⲙⲟϥ: ⲛ̀ϫⲉ ⲛⲓⲕⲁⲗⲁⲙⲫⲱⲟⲩ ⲛⲉⲙ ⲛⲓⲧⲱⲟⲩ.</w:t>
+            </w:r>
           </w:p>
         </w:tc>
         <w:tc>
           <w:tcPr>
             <w:tcW w:w="1242" w:type="pct"/>
           </w:tcPr>
-          <w:p/>
-        </w:tc>
-        <w:tc>
-          <w:tcPr>
-            <w:tcW w:w="1255" w:type="pct"/>
-          </w:tcPr>
-          <w:p>
-            <w:pPr>
-              <w:ind w:left="196" w:hanging="196"/>
-            </w:pPr>
+          <w:p>
+            <w:r>
+              <w:t>And afterwards the seas, and rivers praise Him, and the hills and the mountains, worship Him.</w:t>
+            </w:r>
+          </w:p>
+        </w:tc>
+        <w:tc>
+          <w:tcPr>
+            <w:tcW w:w="1255" w:type="pct"/>
+          </w:tcPr>
+          <w:p>
+            <w:pPr>
+              <w:ind w:left="196" w:hanging="196"/>
+            </w:pPr>
+            <w:r>
+              <w:t>And afterwards the seas,</w:t>
+            </w:r>
+          </w:p>
+          <w:p>
+            <w:pPr>
+              <w:ind w:left="196" w:hanging="196"/>
+            </w:pPr>
+            <w:r>
+              <w:t>And the rivers praise Him,</w:t>
+            </w:r>
+          </w:p>
+          <w:p>
+            <w:pPr>
+              <w:ind w:left="196" w:hanging="196"/>
+            </w:pPr>
+            <w:r>
+              <w:t>And the hills and the mountains,</w:t>
+            </w:r>
+          </w:p>
+          <w:p>
+            <w:pPr>
+              <w:ind w:left="196" w:hanging="196"/>
+            </w:pPr>
+            <w:r>
+              <w:t>Worship Him.</w:t>
+            </w:r>
           </w:p>
         </w:tc>
         <w:tc>
@@ -530,22 +1041,72 @@
             <w:pPr>
               <w:pStyle w:val="Coptic"/>
             </w:pPr>
+            <w:r>
+              <w:t>Ⲛⲓ</w:t>
+            </w:r>
+            <w:proofErr w:type="spellStart"/>
+            <w:r>
+              <w:t>ϣ̀ϣ</w:t>
+            </w:r>
+            <w:proofErr w:type="spellEnd"/>
+            <w:r>
+              <w:t>ⲏⲛ ⲧⲏⲣⲟⲩ ⲛ̀ⲧⲉ ⲡⲓⲓⲁ</w:t>
+            </w:r>
+            <w:proofErr w:type="spellStart"/>
+            <w:r>
+              <w:t>ϩϣ̀ϣ</w:t>
+            </w:r>
+            <w:proofErr w:type="spellEnd"/>
+            <w:r>
+              <w:t>ⲏⲛ: ⲛⲉⲙ ⲛⲓⲙⲟⲩⲛϩⲱⲟⲩ ⲛⲉⲙ ⲛⲓⲓⲱϯ: ⲉⲩϩⲱⲥ ⲉ̀Ⲫϯ ⲫⲏⲉⲑⲙⲏⲛ: ⲉ̀ⲧⲁϥⲓ ⲉⲑⲃⲉ ⲡⲉⲛⲥⲱϯ.</w:t>
+            </w:r>
           </w:p>
         </w:tc>
         <w:tc>
           <w:tcPr>
             <w:tcW w:w="1242" w:type="pct"/>
           </w:tcPr>
-          <w:p/>
-        </w:tc>
-        <w:tc>
-          <w:tcPr>
-            <w:tcW w:w="1255" w:type="pct"/>
-          </w:tcPr>
-          <w:p>
-            <w:pPr>
-              <w:ind w:left="196" w:hanging="196"/>
-            </w:pPr>
+          <w:p>
+            <w:r>
+              <w:t>All trees and cedars, and rain and dew, praise God who has come, for our salvation.</w:t>
+            </w:r>
+          </w:p>
+        </w:tc>
+        <w:tc>
+          <w:tcPr>
+            <w:tcW w:w="1255" w:type="pct"/>
+          </w:tcPr>
+          <w:p>
+            <w:pPr>
+              <w:ind w:left="196" w:hanging="196"/>
+            </w:pPr>
+            <w:r>
+              <w:t>All the trees and the cedars,</w:t>
+            </w:r>
+          </w:p>
+          <w:p>
+            <w:pPr>
+              <w:ind w:left="196" w:hanging="196"/>
+            </w:pPr>
+            <w:r>
+              <w:t>And the rain and dew,</w:t>
+            </w:r>
+          </w:p>
+          <w:p>
+            <w:pPr>
+              <w:ind w:left="196" w:hanging="196"/>
+            </w:pPr>
+            <w:r>
+              <w:t>Praise God who has come</w:t>
+            </w:r>
+          </w:p>
+          <w:p>
+            <w:pPr>
+              <w:ind w:left="196" w:hanging="196"/>
+            </w:pPr>
+            <w:r>
+              <w:t>For our salvation.</w:t>
+            </w:r>
           </w:p>
         </w:tc>
         <w:tc>
@@ -568,22 +1129,56 @@
             <w:pPr>
               <w:pStyle w:val="Coptic"/>
             </w:pPr>
+            <w:r>
+              <w:t>Ⲝⲙⲁⲣⲱⲟⲩⲧ ⲛ̀ⲑⲟⲕ ⲁⲗⲏⲑⲱⲥ: ⲛⲉⲙ ⲡⲉⲕⲓⲱⲧ ⲛ̀ⲁ̀ⲅⲁⲑⲟⲥ: ⲛⲉⲙ Ⲡⲓⲡⲉⲛⲉⲩⲙⲁ ⲙⲡⲁⲣⲁⲕⲗⲏⲧⲟⲛ: Ϯⲧ̀ⲣⲓⲁⲥ ⲛ̀ⲟⲙⲟⲟⲩⲥⲓⲟⲥ.</w:t>
+            </w:r>
           </w:p>
         </w:tc>
         <w:tc>
           <w:tcPr>
             <w:tcW w:w="1242" w:type="pct"/>
           </w:tcPr>
-          <w:p/>
-        </w:tc>
-        <w:tc>
-          <w:tcPr>
-            <w:tcW w:w="1255" w:type="pct"/>
-          </w:tcPr>
-          <w:p>
-            <w:pPr>
-              <w:ind w:left="196" w:hanging="196"/>
-            </w:pPr>
+          <w:p>
+            <w:r>
+              <w:t>Blessed are You indeed, with Your good Father, and the Spirit of comfort, the coessential Trinity.</w:t>
+            </w:r>
+          </w:p>
+        </w:tc>
+        <w:tc>
+          <w:tcPr>
+            <w:tcW w:w="1255" w:type="pct"/>
+          </w:tcPr>
+          <w:p>
+            <w:pPr>
+              <w:ind w:left="196" w:hanging="196"/>
+            </w:pPr>
+            <w:r>
+              <w:t>Blessed are You indeed,</w:t>
+            </w:r>
+          </w:p>
+          <w:p>
+            <w:pPr>
+              <w:ind w:left="196" w:hanging="196"/>
+            </w:pPr>
+            <w:r>
+              <w:t>With Your good Father,</w:t>
+            </w:r>
+          </w:p>
+          <w:p>
+            <w:pPr>
+              <w:ind w:left="196" w:hanging="196"/>
+            </w:pPr>
+            <w:r>
+              <w:t>And the Spirit, the Comforter,</w:t>
+            </w:r>
+          </w:p>
+          <w:p>
+            <w:pPr>
+              <w:ind w:left="196" w:hanging="196"/>
+            </w:pPr>
+            <w:r>
+              <w:t>The co-essential Trinity.</w:t>
+            </w:r>
           </w:p>
         </w:tc>
         <w:tc>
@@ -606,22 +1201,56 @@
             <w:pPr>
               <w:pStyle w:val="Coptic"/>
             </w:pPr>
+            <w:r>
+              <w:t>Ⲟⲩϣ̀ⲫⲏⲣⲓ ⲉϥⲙⲉϩ ⲛ̀ⲱⲟⲩ: ⲫⲏⲉⲧⲁϥⲑⲁⲙⲓⲟ ⲛ̀ⲛⲓⲫⲏⲟⲩⲓ̀: ⲕⲁⲧⲁ ⲫ̀ⲣⲏϯ ⲙ̀ⲡⲁⲓⲉ̀ϩⲟⲟⲩ: ⲁϥⲙⲟϣⲓ ⲙ̀ⲫ̀ⲣⲏϯ ⲛ̀ⲟⲩⲣⲱⲙⲓ.</w:t>
+            </w:r>
           </w:p>
         </w:tc>
         <w:tc>
           <w:tcPr>
             <w:tcW w:w="1242" w:type="pct"/>
           </w:tcPr>
-          <w:p/>
-        </w:tc>
-        <w:tc>
-          <w:tcPr>
-            <w:tcW w:w="1255" w:type="pct"/>
-          </w:tcPr>
-          <w:p>
-            <w:pPr>
-              <w:ind w:left="196" w:hanging="196"/>
-            </w:pPr>
+          <w:p>
+            <w:r>
+              <w:t>A mystery full of glory, He who created the heavens, walked like all men, on that day.</w:t>
+            </w:r>
+          </w:p>
+        </w:tc>
+        <w:tc>
+          <w:tcPr>
+            <w:tcW w:w="1255" w:type="pct"/>
+          </w:tcPr>
+          <w:p>
+            <w:pPr>
+              <w:ind w:left="196" w:hanging="196"/>
+            </w:pPr>
+            <w:r>
+              <w:t>What a glorious mystery,</w:t>
+            </w:r>
+          </w:p>
+          <w:p>
+            <w:pPr>
+              <w:ind w:left="196" w:hanging="196"/>
+            </w:pPr>
+            <w:r>
+              <w:t>He who created the heavens,</w:t>
+            </w:r>
+          </w:p>
+          <w:p>
+            <w:pPr>
+              <w:ind w:left="196" w:hanging="196"/>
+            </w:pPr>
+            <w:r>
+              <w:t>Walked as all men</w:t>
+            </w:r>
+          </w:p>
+          <w:p>
+            <w:pPr>
+              <w:ind w:left="196" w:hanging="196"/>
+            </w:pPr>
+            <w:r>
+              <w:t>On this day.</w:t>
+            </w:r>
           </w:p>
         </w:tc>
         <w:tc>
@@ -644,22 +1273,74 @@
             <w:pPr>
               <w:pStyle w:val="Coptic"/>
             </w:pPr>
+            <w:r>
+              <w:t>Ⲡⲟⲩⲣⲟ ⲛ̀ⲧⲉ ⲛⲓⲉ̀ⲱⲛ: ⲁ</w:t>
+            </w:r>
+            <w:proofErr w:type="spellStart"/>
+            <w:r>
+              <w:t>ϥϭ</w:t>
+            </w:r>
+            <w:proofErr w:type="spellEnd"/>
+            <w:r>
+              <w:t>ⲓⲥⲁⲣⲝ ⲟⲩⲟϩ ⲁϥⲉⲣⲣⲱⲙⲓ: ⲁ</w:t>
+            </w:r>
+            <w:proofErr w:type="spellStart"/>
+            <w:r>
+              <w:t>ϥϣ</w:t>
+            </w:r>
+            <w:proofErr w:type="spellEnd"/>
+            <w:r>
+              <w:t>ⲉ ⲉ̀ϧⲟⲩⲛ ⲉ̀ⲧⲁⲓⲥ̀ⲡⲉⲗⲉⲟⲛ: ⲑⲏⲉⲧⲭⲏ ϧⲉⲛ ⲑ̀ⲃⲁⲕⲓ ⲛ̀ Ⲭⲏⲙⲓ.</w:t>
+            </w:r>
           </w:p>
         </w:tc>
         <w:tc>
           <w:tcPr>
             <w:tcW w:w="1242" w:type="pct"/>
           </w:tcPr>
-          <w:p/>
-        </w:tc>
-        <w:tc>
-          <w:tcPr>
-            <w:tcW w:w="1255" w:type="pct"/>
-          </w:tcPr>
-          <w:p>
-            <w:pPr>
-              <w:ind w:left="196" w:hanging="196"/>
-            </w:pPr>
+          <w:p>
+            <w:r>
+              <w:t>The King of all ages, took flesh and became man, He came to the cave, which is in Egypt.</w:t>
+            </w:r>
+          </w:p>
+        </w:tc>
+        <w:tc>
+          <w:tcPr>
+            <w:tcW w:w="1255" w:type="pct"/>
+          </w:tcPr>
+          <w:p>
+            <w:pPr>
+              <w:ind w:left="196" w:hanging="196"/>
+            </w:pPr>
+            <w:r>
+              <w:t>The King of all ages,</w:t>
+            </w:r>
+          </w:p>
+          <w:p>
+            <w:pPr>
+              <w:ind w:left="196" w:hanging="196"/>
+            </w:pPr>
+            <w:r>
+              <w:t>Took flesh and became man,</w:t>
+            </w:r>
+          </w:p>
+          <w:p>
+            <w:pPr>
+              <w:ind w:left="196" w:hanging="196"/>
+            </w:pPr>
+            <w:r>
+              <w:t>And He came to the cave,</w:t>
+            </w:r>
+          </w:p>
+          <w:p>
+            <w:pPr>
+              <w:ind w:left="196" w:hanging="196"/>
+            </w:pPr>
+            <w:proofErr w:type="gramStart"/>
+            <w:r>
+              <w:t>Which is in Egypt.</w:t>
+            </w:r>
+            <w:proofErr w:type="gramEnd"/>
           </w:p>
         </w:tc>
         <w:tc>
@@ -682,22 +1363,63 @@
             <w:pPr>
               <w:pStyle w:val="Coptic"/>
             </w:pPr>
+            <w:r>
+              <w:lastRenderedPageBreak/>
+              <w:t>Ⲣⲁⲛ ⲛⲓⲃⲉⲛ ⲛ̀ⲁ̀ⲥⲱⲙⲁⲧⲟⲥ: ⲉⲩϩⲱⲥ ⲉ̀ⲣⲟϥ ⲁϭⲛⲉ ⲥⲁⲛⲓⲥ: ϧⲉⲛ ϩⲁⲛⲥ̀ⲙⲏ ⲛ̀ⲁⲧⲭⲁⲣⲱⲟⲩ: ϫⲉ ⲡⲓⲱ̀ⲟⲩ ⲛⲁⲕ ⲡⲓⲙⲟⲛⲟⲅⲉⲛⲏⲥ.</w:t>
+            </w:r>
           </w:p>
         </w:tc>
         <w:tc>
           <w:tcPr>
             <w:tcW w:w="1242" w:type="pct"/>
           </w:tcPr>
-          <w:p/>
-        </w:tc>
-        <w:tc>
-          <w:tcPr>
-            <w:tcW w:w="1255" w:type="pct"/>
-          </w:tcPr>
-          <w:p>
-            <w:pPr>
-              <w:ind w:left="196" w:hanging="196"/>
-            </w:pPr>
+          <w:p>
+            <w:r>
+              <w:t xml:space="preserve">All the names of the incorporeal, </w:t>
+            </w:r>
+            <w:r>
+              <w:t>praise</w:t>
+            </w:r>
+            <w:r>
+              <w:t xml:space="preserve"> Him without doubt, with an incessant voice, saying “Glory to You o only-begotten one.”</w:t>
+            </w:r>
+          </w:p>
+        </w:tc>
+        <w:tc>
+          <w:tcPr>
+            <w:tcW w:w="1255" w:type="pct"/>
+          </w:tcPr>
+          <w:p>
+            <w:pPr>
+              <w:ind w:left="196" w:hanging="196"/>
+            </w:pPr>
+            <w:r>
+              <w:t>All the names of the incorporeal</w:t>
+            </w:r>
+          </w:p>
+          <w:p>
+            <w:pPr>
+              <w:ind w:left="196" w:hanging="196"/>
+            </w:pPr>
+            <w:r>
+              <w:t>Praise Him without doubt,</w:t>
+            </w:r>
+          </w:p>
+          <w:p>
+            <w:pPr>
+              <w:ind w:left="196" w:hanging="196"/>
+            </w:pPr>
+            <w:r>
+              <w:t>With unceasing voices, saying,</w:t>
+            </w:r>
+          </w:p>
+          <w:p>
+            <w:pPr>
+              <w:ind w:left="196" w:hanging="196"/>
+            </w:pPr>
+            <w:r>
+              <w:t>“Glory to You, O Only-Begotten.”</w:t>
+            </w:r>
           </w:p>
         </w:tc>
         <w:tc>
@@ -720,22 +1442,88 @@
             <w:pPr>
               <w:pStyle w:val="Coptic"/>
             </w:pPr>
+            <w:r>
+              <w:t xml:space="preserve">Ⲥⲟⲧⲉⲙ ⲉ̀ⲣⲟⲓ ⲱ̀ ⲛⲁⲙⲉⲛⲣⲁϯ: ϧⲉⲛ ⲧ̀ⲭⲱⲣⲁ ⲙ̀Ⲡⲉⲙϫⲉ: ⲁϥⲭⲱ ⲙ̀ⲡⲉϥⲥ̀ⲙⲟⲩ ϧⲉⲛ </w:t>
+            </w:r>
+            <w:proofErr w:type="spellStart"/>
+            <w:r>
+              <w:t>ϯϣⲱϯ</w:t>
+            </w:r>
+            <w:proofErr w:type="spellEnd"/>
+            <w:r>
+              <w:t>: ⲛⲉⲙ ⲡⲓⲧⲁⲗϭⲟ ⲛⲉⲙ ⲡⲓϩⲗⲟϫ.</w:t>
+            </w:r>
           </w:p>
         </w:tc>
         <w:tc>
           <w:tcPr>
             <w:tcW w:w="1242" w:type="pct"/>
           </w:tcPr>
-          <w:p/>
-        </w:tc>
-        <w:tc>
-          <w:tcPr>
-            <w:tcW w:w="1255" w:type="pct"/>
-          </w:tcPr>
-          <w:p>
-            <w:pPr>
-              <w:ind w:left="196" w:hanging="196"/>
-            </w:pPr>
+          <w:p>
+            <w:r>
+              <w:t xml:space="preserve">Hear me </w:t>
+            </w:r>
+            <w:proofErr w:type="spellStart"/>
+            <w:r>
+              <w:t>O</w:t>
+            </w:r>
+            <w:proofErr w:type="spellEnd"/>
+            <w:r>
+              <w:t xml:space="preserve"> my beloved, in the land of </w:t>
+            </w:r>
+            <w:proofErr w:type="spellStart"/>
+            <w:r>
+              <w:t>Pagem</w:t>
+            </w:r>
+            <w:proofErr w:type="spellEnd"/>
+            <w:r>
+              <w:t>, He left His blessing in the well, with healing and delight.</w:t>
+            </w:r>
+          </w:p>
+        </w:tc>
+        <w:tc>
+          <w:tcPr>
+            <w:tcW w:w="1255" w:type="pct"/>
+          </w:tcPr>
+          <w:p>
+            <w:pPr>
+              <w:ind w:left="196" w:hanging="196"/>
+            </w:pPr>
+            <w:r>
+              <w:t>Hear me, O my beloved,</w:t>
+            </w:r>
+          </w:p>
+          <w:p>
+            <w:pPr>
+              <w:ind w:left="196" w:hanging="196"/>
+            </w:pPr>
+            <w:r>
+              <w:t xml:space="preserve">In the land of </w:t>
+            </w:r>
+            <w:proofErr w:type="spellStart"/>
+            <w:r>
+              <w:t>Pagem</w:t>
+            </w:r>
+            <w:proofErr w:type="spellEnd"/>
+            <w:r>
+              <w:t>.</w:t>
+            </w:r>
+          </w:p>
+          <w:p>
+            <w:pPr>
+              <w:ind w:left="196" w:hanging="196"/>
+            </w:pPr>
+            <w:r>
+              <w:t>He left His blessing in the well,</w:t>
+            </w:r>
+          </w:p>
+          <w:p>
+            <w:pPr>
+              <w:ind w:left="196" w:hanging="196"/>
+            </w:pPr>
+            <w:r>
+              <w:t>Healing and delight.</w:t>
+            </w:r>
           </w:p>
         </w:tc>
         <w:tc>
@@ -758,22 +1546,80 @@
             <w:pPr>
               <w:pStyle w:val="Coptic"/>
             </w:pPr>
+            <w:r>
+              <w:t>Ⲧⲟⲧⲉ ⲁϥⲓ̀ ϣⲁ Ϣⲙⲟⲩⲛ ⲥ̀ⲛⲁⲩ: ⲁ</w:t>
+            </w:r>
+            <w:proofErr w:type="spellStart"/>
+            <w:r>
+              <w:t>ϥϫ</w:t>
+            </w:r>
+            <w:proofErr w:type="spellEnd"/>
+            <w:r>
+              <w:t>ⲱⲣ ⲉ̀ⲃⲟⲗ ⲛ̀ⲛⲓ̀ⲇⲱⲗⲟⲛ: ⲟⲩⲟϩ ϧⲉⲛ ϯⲃⲁⲕⲓ ⲉ̀ⲧⲉ ⲙ̀ⲙⲁⲩ: ⲁϥⲓⲣⲓ̀ ⲛ̀ϩⲁⲛϫⲟⲙ.</w:t>
+            </w:r>
           </w:p>
         </w:tc>
         <w:tc>
           <w:tcPr>
             <w:tcW w:w="1242" w:type="pct"/>
           </w:tcPr>
-          <w:p/>
-        </w:tc>
-        <w:tc>
-          <w:tcPr>
-            <w:tcW w:w="1255" w:type="pct"/>
-          </w:tcPr>
-          <w:p>
-            <w:pPr>
-              <w:ind w:left="196" w:hanging="196"/>
-            </w:pPr>
+          <w:p>
+            <w:r>
+              <w:t xml:space="preserve">Then He came to </w:t>
+            </w:r>
+            <w:proofErr w:type="spellStart"/>
+            <w:r>
+              <w:t>Ashmounin</w:t>
+            </w:r>
+            <w:proofErr w:type="spellEnd"/>
+            <w:r>
+              <w:t>, He dispersed the idols, and in that city, He performed miracles.</w:t>
+            </w:r>
+          </w:p>
+        </w:tc>
+        <w:tc>
+          <w:tcPr>
+            <w:tcW w:w="1255" w:type="pct"/>
+          </w:tcPr>
+          <w:p>
+            <w:pPr>
+              <w:ind w:left="196" w:hanging="196"/>
+            </w:pPr>
+            <w:r>
+              <w:t xml:space="preserve">Then He came to </w:t>
+            </w:r>
+            <w:proofErr w:type="spellStart"/>
+            <w:r>
+              <w:t>Ashmounin</w:t>
+            </w:r>
+            <w:proofErr w:type="spellEnd"/>
+            <w:r>
+              <w:t>,</w:t>
+            </w:r>
+          </w:p>
+          <w:p>
+            <w:pPr>
+              <w:ind w:left="196" w:hanging="196"/>
+            </w:pPr>
+            <w:r>
+              <w:t>And dispersed the idols,</w:t>
+            </w:r>
+          </w:p>
+          <w:p>
+            <w:pPr>
+              <w:ind w:left="196" w:hanging="196"/>
+            </w:pPr>
+            <w:r>
+              <w:t>And performed miracles</w:t>
+            </w:r>
+          </w:p>
+          <w:p>
+            <w:pPr>
+              <w:ind w:left="196" w:hanging="196"/>
+            </w:pPr>
+            <w:r>
+              <w:t>In that city.</w:t>
+            </w:r>
           </w:p>
         </w:tc>
         <w:tc>
@@ -796,22 +1642,72 @@
             <w:pPr>
               <w:pStyle w:val="Coptic"/>
             </w:pPr>
+            <w:r>
+              <w:t>Ⲩⲇⲉⲟⲛ ϧⲉⲛ ⲟⲩⲉⲣⲟⲩⲱⲧ: ⲁⲩⲙⲟϣⲓ ϣⲁ ⲡ̀ⲣⲱⲟⲩ Ⲕⲟⲥⲕⲁⲙ: ⲁⲩϣⲱⲡⲓ ⲛ̀ϧⲏⲧϥ ⲛ̀ϩⲁⲛⲁⲃⲟⲧ: ⲁϥⲥ̀ⲙⲟⲩ ⲉ̀ⲣⲟϥ ϧⲉⲛ ⲧⲉϥⲟⲩⲓ̀ⲛⲁⲙ.</w:t>
+            </w:r>
           </w:p>
         </w:tc>
         <w:tc>
           <w:tcPr>
             <w:tcW w:w="1242" w:type="pct"/>
           </w:tcPr>
-          <w:p/>
-        </w:tc>
-        <w:tc>
-          <w:tcPr>
-            <w:tcW w:w="1255" w:type="pct"/>
-          </w:tcPr>
-          <w:p>
-            <w:pPr>
-              <w:ind w:left="196" w:hanging="196"/>
-            </w:pPr>
+          <w:p>
+            <w:r>
+              <w:t xml:space="preserve">And also with joy, they walked to the mountain of </w:t>
+            </w:r>
+            <w:proofErr w:type="spellStart"/>
+            <w:r>
+              <w:t>Coskam</w:t>
+            </w:r>
+            <w:proofErr w:type="spellEnd"/>
+            <w:r>
+              <w:t>, they stayed for many months, He blessed it with His right hand.</w:t>
+            </w:r>
+          </w:p>
+        </w:tc>
+        <w:tc>
+          <w:tcPr>
+            <w:tcW w:w="1255" w:type="pct"/>
+          </w:tcPr>
+          <w:p>
+            <w:pPr>
+              <w:ind w:left="196" w:hanging="196"/>
+            </w:pPr>
+            <w:r>
+              <w:t>They walked also walked to the mountain</w:t>
+            </w:r>
+          </w:p>
+          <w:p>
+            <w:pPr>
+              <w:ind w:left="196" w:hanging="196"/>
+            </w:pPr>
+            <w:r>
+              <w:t xml:space="preserve">Of </w:t>
+            </w:r>
+            <w:proofErr w:type="spellStart"/>
+            <w:r>
+              <w:t>Coskam</w:t>
+            </w:r>
+            <w:proofErr w:type="spellEnd"/>
+            <w:r>
+              <w:t xml:space="preserve"> joyfully.</w:t>
+            </w:r>
+          </w:p>
+          <w:p>
+            <w:pPr>
+              <w:ind w:left="196" w:hanging="196"/>
+            </w:pPr>
+            <w:r>
+              <w:t>They stayed there for many months</w:t>
+            </w:r>
+          </w:p>
+          <w:p>
+            <w:pPr>
+              <w:ind w:left="196" w:hanging="196"/>
+            </w:pPr>
+            <w:r>
+              <w:t>And He blessed it with His right hand.</w:t>
+            </w:r>
           </w:p>
         </w:tc>
         <w:tc>
@@ -834,22 +1730,84 @@
             <w:pPr>
               <w:pStyle w:val="Coptic"/>
             </w:pPr>
+            <w:commentRangeStart w:id="1"/>
+            <w:r>
+              <w:t xml:space="preserve">Ⲫⲱⲕ </w:t>
+            </w:r>
+            <w:commentRangeEnd w:id="1"/>
+            <w:r>
+              <w:rPr>
+                <w:rStyle w:val="CommentReference"/>
+                <w:rFonts w:ascii="Times New Roman" w:hAnsi="Times New Roman"/>
+              </w:rPr>
+              <w:commentReference w:id="1"/>
+            </w:r>
+            <w:r>
+              <w:t>ⲡⲉ ⲡⲓⲱ̀ⲟⲩ ⲛⲉⲙ ⲡⲓⲧⲁⲓⲟ̀: ⲛⲉⲙ ϯⲉⲩⲭⲁⲣⲓⲥⲧⲓⲁ̀: ⲱ̀ ⲡⲓⲟⲩⲣⲟ ⲛ̀ⲡⲉϥⲑⲁⲙⲓⲟ: ϧⲉⲛ ⲧⲉⲕⲛⲓ</w:t>
+            </w:r>
+            <w:proofErr w:type="spellStart"/>
+            <w:r>
+              <w:t>ϣϯ</w:t>
+            </w:r>
+            <w:proofErr w:type="spellEnd"/>
+            <w:r>
+              <w:t xml:space="preserve"> ⲛ̀ⲟⲓⲕⲟⲛⲟⲙⲓⲁ.</w:t>
+            </w:r>
           </w:p>
         </w:tc>
         <w:tc>
           <w:tcPr>
             <w:tcW w:w="1242" w:type="pct"/>
           </w:tcPr>
-          <w:p/>
-        </w:tc>
-        <w:tc>
-          <w:tcPr>
-            <w:tcW w:w="1255" w:type="pct"/>
-          </w:tcPr>
-          <w:p>
-            <w:pPr>
-              <w:ind w:left="196" w:hanging="196"/>
-            </w:pPr>
+          <w:p>
+            <w:r>
+              <w:t>Yours is the glory and the honor, and the thanksgiving, O King and Creator, in Your great economy.</w:t>
+            </w:r>
+          </w:p>
+        </w:tc>
+        <w:tc>
+          <w:tcPr>
+            <w:tcW w:w="1255" w:type="pct"/>
+          </w:tcPr>
+          <w:p>
+            <w:pPr>
+              <w:ind w:left="196" w:hanging="196"/>
+            </w:pPr>
+            <w:r>
+              <w:t xml:space="preserve">Yours is the glory, the </w:t>
+            </w:r>
+            <w:proofErr w:type="spellStart"/>
+            <w:r>
+              <w:t>honour</w:t>
+            </w:r>
+            <w:proofErr w:type="spellEnd"/>
+            <w:r>
+              <w:t>,</w:t>
+            </w:r>
+          </w:p>
+          <w:p>
+            <w:pPr>
+              <w:ind w:left="196" w:hanging="196"/>
+            </w:pPr>
+            <w:r>
+              <w:t>And the thanksgiving,</w:t>
+            </w:r>
+          </w:p>
+          <w:p>
+            <w:pPr>
+              <w:ind w:left="196" w:hanging="196"/>
+            </w:pPr>
+            <w:r>
+              <w:t>O King and Creator,</w:t>
+            </w:r>
+          </w:p>
+          <w:p>
+            <w:pPr>
+              <w:ind w:left="196" w:hanging="196"/>
+            </w:pPr>
+            <w:r>
+              <w:t>In Your great economy.</w:t>
+            </w:r>
           </w:p>
         </w:tc>
         <w:tc>
@@ -872,13 +1830,28 @@
             <w:pPr>
               <w:pStyle w:val="Coptic"/>
             </w:pPr>
+            <w:r>
+              <w:t>Ⲭⲟⲩⲁⲃ ⲛ̀ⲑⲟⲕ ⲱ̀ ⲡⲓⲙⲁⲓⲣⲱⲙⲓ: ϫⲉ ⲁⲕϫⲉⲙⲡⲉⲛϣⲓⲛⲓ ϧⲉⲛ ⲡⲉⲕⲛⲁⲓ: ⲁⲕϭⲓⲥⲁⲣⲝ ⲟⲩⲟϩ ⲁⲕⲉⲣⲣⲱⲙⲓ: ⲁⲕϯ ⲛⲁⲛ ⲙ̀ⲡⲓⲟⲩϫⲁⲓ.</w:t>
+            </w:r>
           </w:p>
         </w:tc>
         <w:tc>
           <w:tcPr>
             <w:tcW w:w="1242" w:type="pct"/>
           </w:tcPr>
-          <w:p/>
+          <w:p>
+            <w:r>
+              <w:t xml:space="preserve">Holy are You O Lover of man, for You has visited in Your </w:t>
+            </w:r>
+            <w:proofErr w:type="gramStart"/>
+            <w:r>
+              <w:t>mercy,</w:t>
+            </w:r>
+            <w:proofErr w:type="gramEnd"/>
+            <w:r>
+              <w:t xml:space="preserve"> You took flesh and became man, and gave us salvation.</w:t>
+            </w:r>
+          </w:p>
         </w:tc>
         <w:tc>
           <w:tcPr>
@@ -891,6 +1864,42 @@
               </w:tabs>
               <w:ind w:left="196" w:hanging="196"/>
             </w:pPr>
+            <w:r>
+              <w:t>You are holy, O Lover of mankind,</w:t>
+            </w:r>
+          </w:p>
+          <w:p>
+            <w:pPr>
+              <w:tabs>
+                <w:tab w:val="left" w:pos="2040"/>
+              </w:tabs>
+              <w:ind w:left="196" w:hanging="196"/>
+            </w:pPr>
+            <w:r>
+              <w:t>For You have visited in Your mercy.</w:t>
+            </w:r>
+          </w:p>
+          <w:p>
+            <w:pPr>
+              <w:tabs>
+                <w:tab w:val="left" w:pos="2040"/>
+              </w:tabs>
+              <w:ind w:left="196" w:hanging="196"/>
+            </w:pPr>
+            <w:r>
+              <w:t>You took flesh and became man,</w:t>
+            </w:r>
+          </w:p>
+          <w:p>
+            <w:pPr>
+              <w:tabs>
+                <w:tab w:val="left" w:pos="2040"/>
+              </w:tabs>
+              <w:ind w:left="196" w:hanging="196"/>
+            </w:pPr>
+            <w:r>
+              <w:t>And granted us salvation.</w:t>
+            </w:r>
           </w:p>
         </w:tc>
         <w:tc>
@@ -913,22 +1922,78 @@
             <w:pPr>
               <w:pStyle w:val="Coptic"/>
             </w:pPr>
+            <w:r>
+              <w:t xml:space="preserve">Ⲯⲱⲧⲏⲣⲡ ⲛⲁⲓ ϧⲁ ⲡⲉⲕⲗⲁⲟⲥ: ϩⲓⲧⲉⲛ ⲛⲓⲧⲱⲃϩ ⲛⲉⲙ ⲛⲓⲡ̀ⲣⲉⲥⲃⲓⲁ: ⲛ̀ⲧⲉ ⲧⲉⲕⲙⲁⲩ ⲙ̀ⲡⲁⲣⲑⲉⲛⲟⲥ: ϯⲁⲅⲓⲁ̀ </w:t>
+            </w:r>
+            <w:r>
+              <w:lastRenderedPageBreak/>
+              <w:t>ⲙ̀ⲙⲏⲓ Ⲙⲁⲣⲓⲁ.</w:t>
+            </w:r>
           </w:p>
         </w:tc>
         <w:tc>
           <w:tcPr>
             <w:tcW w:w="1242" w:type="pct"/>
           </w:tcPr>
-          <w:p/>
-        </w:tc>
-        <w:tc>
-          <w:tcPr>
-            <w:tcW w:w="1255" w:type="pct"/>
-          </w:tcPr>
-          <w:p>
-            <w:pPr>
-              <w:ind w:left="196" w:hanging="196"/>
-            </w:pPr>
+          <w:p>
+            <w:r>
+              <w:lastRenderedPageBreak/>
+              <w:t xml:space="preserve">O Savior </w:t>
+            </w:r>
+            <w:proofErr w:type="gramStart"/>
+            <w:r>
+              <w:t>have</w:t>
+            </w:r>
+            <w:proofErr w:type="gramEnd"/>
+            <w:r>
+              <w:t xml:space="preserve"> mercy on Your people, through the prayers and intercessions, of Your mother the </w:t>
+            </w:r>
+            <w:r>
+              <w:lastRenderedPageBreak/>
+              <w:t>Virgin, the true Saint Mary.</w:t>
+            </w:r>
+          </w:p>
+        </w:tc>
+        <w:tc>
+          <w:tcPr>
+            <w:tcW w:w="1255" w:type="pct"/>
+          </w:tcPr>
+          <w:p>
+            <w:pPr>
+              <w:ind w:left="196" w:hanging="196"/>
+            </w:pPr>
+            <w:r>
+              <w:lastRenderedPageBreak/>
+              <w:t>O Saviour, have mercy on Your people</w:t>
+            </w:r>
+          </w:p>
+          <w:p>
+            <w:pPr>
+              <w:ind w:left="196" w:hanging="196"/>
+            </w:pPr>
+            <w:r>
+              <w:t xml:space="preserve">Through the prayers and </w:t>
+            </w:r>
+            <w:r>
+              <w:lastRenderedPageBreak/>
+              <w:t>intercessions</w:t>
+            </w:r>
+          </w:p>
+          <w:p>
+            <w:pPr>
+              <w:ind w:left="196" w:hanging="196"/>
+            </w:pPr>
+            <w:r>
+              <w:t>Of Your mother, the Virgin,</w:t>
+            </w:r>
+          </w:p>
+          <w:p>
+            <w:pPr>
+              <w:ind w:left="196" w:hanging="196"/>
+            </w:pPr>
+            <w:r>
+              <w:t>The holy and true Mary.</w:t>
+            </w:r>
           </w:p>
         </w:tc>
         <w:tc>
@@ -954,22 +2019,73 @@
                 <w:rFonts w:eastAsia="Arial Unicode MS" w:cs="FreeSerifAvvaShenouda"/>
               </w:rPr>
             </w:pPr>
+            <w:r>
+              <w:rPr>
+                <w:rFonts w:eastAsia="Arial Unicode MS" w:cs="FreeSerifAvvaShenouda"/>
+              </w:rPr>
+              <w:lastRenderedPageBreak/>
+              <w:t>Ⲱⲟⲩⲛ̀ϩⲏⲧ ⲉ̀ϫⲉⲛ ⲡⲉⲕⲃⲟⲕ: ⲭⲱ ⲛⲏⲓ ⲉ̀ⲃⲟⲗ ⲛ̀ⲛⲁⲁⲛⲟⲙⲓⲁ̀: ϩⲓⲛⲁ ⲛ̀ⲧⲁⲥ̀ⲙⲟⲩ ⲉ̀ⲣⲟⲕ: ϫⲉ ⲡⲓⲱⲟⲩ ⲛⲁⲕ Ⲁⲗⲗⲉⲗⲟⲩⲓⲁ.</w:t>
+            </w:r>
           </w:p>
         </w:tc>
         <w:tc>
           <w:tcPr>
             <w:tcW w:w="1242" w:type="pct"/>
           </w:tcPr>
-          <w:p/>
-        </w:tc>
-        <w:tc>
-          <w:tcPr>
-            <w:tcW w:w="1255" w:type="pct"/>
-          </w:tcPr>
-          <w:p>
-            <w:pPr>
-              <w:ind w:left="196" w:hanging="196"/>
-            </w:pPr>
+          <w:p>
+            <w:r>
+              <w:t xml:space="preserve">Be patient with Your servant, forgive me my iniquities, so I may praise You, saying, </w:t>
+            </w:r>
+            <w:proofErr w:type="gramStart"/>
+            <w:r>
+              <w:t>“</w:t>
+            </w:r>
+            <w:proofErr w:type="gramEnd"/>
+            <w:r>
+              <w:t>Glory to You Alleluia.”</w:t>
+            </w:r>
+          </w:p>
+        </w:tc>
+        <w:tc>
+          <w:tcPr>
+            <w:tcW w:w="1255" w:type="pct"/>
+          </w:tcPr>
+          <w:p>
+            <w:pPr>
+              <w:ind w:left="196" w:hanging="196"/>
+            </w:pPr>
+            <w:r>
+              <w:t>Be patient with Your servant,</w:t>
+            </w:r>
+          </w:p>
+          <w:p>
+            <w:pPr>
+              <w:ind w:left="196" w:hanging="196"/>
+            </w:pPr>
+            <w:r>
+              <w:t>Forgive me my iniquities,</w:t>
+            </w:r>
+          </w:p>
+          <w:p>
+            <w:pPr>
+              <w:ind w:left="196" w:hanging="196"/>
+            </w:pPr>
+            <w:r>
+              <w:t>So that I may praise You, say</w:t>
+            </w:r>
+            <w:bookmarkStart w:id="2" w:name="_GoBack"/>
+            <w:bookmarkEnd w:id="2"/>
+            <w:r>
+              <w:t>ing,</w:t>
+            </w:r>
+          </w:p>
+          <w:p>
+            <w:pPr>
+              <w:ind w:left="196" w:hanging="196"/>
+            </w:pPr>
+            <w:r>
+              <w:t>“Glory to You. Alleluia.”</w:t>
+            </w:r>
           </w:p>
         </w:tc>
         <w:tc>
@@ -997,6 +2113,71 @@
     </w:sectPr>
   </w:body>
 </w:document>
+</file>
+
+<file path=word/comments.xml><?xml version="1.0" encoding="utf-8"?>
+<w:comments xmlns:wpc="http://schemas.microsoft.com/office/word/2010/wordprocessingCanvas" xmlns:mc="http://schemas.openxmlformats.org/markup-compatibility/2006" xmlns:o="urn:schemas-microsoft-com:office:office" xmlns:r="http://schemas.openxmlformats.org/officeDocument/2006/relationships" xmlns:m="http://schemas.openxmlformats.org/officeDocument/2006/math" xmlns:v="urn:schemas-microsoft-com:vml" xmlns:wp14="http://schemas.microsoft.com/office/word/2010/wordprocessingDrawing" xmlns:wp="http://schemas.openxmlformats.org/drawingml/2006/wordprocessingDrawing" xmlns:w10="urn:schemas-microsoft-com:office:word" xmlns:w="http://schemas.openxmlformats.org/wordprocessingml/2006/main" xmlns:w14="http://schemas.microsoft.com/office/word/2010/wordml" xmlns:wpg="http://schemas.microsoft.com/office/word/2010/wordprocessingGroup" xmlns:wpi="http://schemas.microsoft.com/office/word/2010/wordprocessingInk" xmlns:wne="http://schemas.microsoft.com/office/word/2006/wordml" xmlns:wps="http://schemas.microsoft.com/office/word/2010/wordprocessingShape" mc:Ignorable="w14 wp14">
+  <w:comment w:id="0" w:author="Windows User" w:date="2015-06-23T08:43:00Z" w:initials="WU">
+    <w:p>
+      <w:pPr>
+        <w:pStyle w:val="CommentText"/>
+      </w:pPr>
+      <w:r>
+        <w:rPr>
+          <w:rStyle w:val="CommentReference"/>
+        </w:rPr>
+        <w:annotationRef/>
+      </w:r>
+      <w:r>
+        <w:t>Approached? What does this vs mean?</w:t>
+      </w:r>
+    </w:p>
+  </w:comment>
+  <w:comment w:id="1" w:author="Windows User" w:date="2015-06-23T08:20:00Z" w:initials="WU">
+    <w:p>
+      <w:pPr>
+        <w:pStyle w:val="CommentText"/>
+        <w:rPr>
+          <w:rFonts w:ascii="Arial Unicode MS" w:eastAsia="Arial Unicode MS" w:hAnsi="Arial Unicode MS" w:cs="Arial Unicode MS"/>
+        </w:rPr>
+      </w:pPr>
+      <w:r>
+        <w:rPr>
+          <w:rStyle w:val="CommentReference"/>
+        </w:rPr>
+        <w:annotationRef/>
+      </w:r>
+      <w:proofErr w:type="spellStart"/>
+      <w:r>
+        <w:rPr>
+          <w:rFonts w:ascii="Arial Unicode MS" w:eastAsia="Arial Unicode MS" w:hAnsi="Arial Unicode MS" w:cs="Arial Unicode MS"/>
+        </w:rPr>
+        <w:t>Fok</w:t>
+      </w:r>
+      <w:proofErr w:type="spellEnd"/>
+      <w:r>
+        <w:rPr>
+          <w:rFonts w:ascii="Arial Unicode MS" w:eastAsia="Arial Unicode MS" w:hAnsi="Arial Unicode MS" w:cs="Arial Unicode MS"/>
+        </w:rPr>
+        <w:t xml:space="preserve">, not </w:t>
+      </w:r>
+      <w:proofErr w:type="spellStart"/>
+      <w:r>
+        <w:rPr>
+          <w:rFonts w:ascii="Arial Unicode MS" w:eastAsia="Arial Unicode MS" w:hAnsi="Arial Unicode MS" w:cs="Arial Unicode MS"/>
+        </w:rPr>
+        <w:t>thok</w:t>
+      </w:r>
+      <w:proofErr w:type="spellEnd"/>
+      <w:r>
+        <w:rPr>
+          <w:rFonts w:ascii="Arial Unicode MS" w:eastAsia="Arial Unicode MS" w:hAnsi="Arial Unicode MS" w:cs="Arial Unicode MS"/>
+        </w:rPr>
+        <w:t>?</w:t>
+      </w:r>
+    </w:p>
+  </w:comment>
+</w:comments>
 </file>
 
 <file path=word/endnotes.xml><?xml version="1.0" encoding="utf-8"?>
@@ -1937,7 +3118,7 @@
 </file>
 
 <file path=customXml/itemProps1.xml><?xml version="1.0" encoding="utf-8"?>
-<ds:datastoreItem xmlns:ds="http://schemas.openxmlformats.org/officeDocument/2006/customXml" ds:itemID="{98E82A5F-9820-4127-B471-296149F38321}">
+<ds:datastoreItem xmlns:ds="http://schemas.openxmlformats.org/officeDocument/2006/customXml" ds:itemID="{7982E72A-ACA7-4441-8928-AE6E38AE490F}">
   <ds:schemaRefs>
     <ds:schemaRef ds:uri="http://schemas.openxmlformats.org/officeDocument/2006/bibliography"/>
   </ds:schemaRefs>

</xml_diff>